<commit_message>
Documentação do projeto mobile 2
</commit_message>
<xml_diff>
--- a/APLICATIVO MOBILE TST.docx
+++ b/APLICATIVO MOBILE TST.docx
@@ -49,10 +49,21 @@
       <w:r>
         <w:t xml:space="preserve"> dentro do aplicativo</w:t>
       </w:r>
+      <w:r>
+        <w:t>.</w:t>
+      </w:r>
+    </w:p>
+    <w:p>
+      <w:pPr>
+        <w:jc w:val="both"/>
+      </w:pPr>
+      <w:r>
+        <w:t>O aplicativo terá um quis diário que dará um bônus diário na pontuação do funcionário da empresa.</w:t>
+      </w:r>
       <w:bookmarkStart w:id="0" w:name="_GoBack"/>
       <w:bookmarkEnd w:id="0"/>
       <w:r>
-        <w:t>.</w:t>
+        <w:t xml:space="preserve"> </w:t>
       </w:r>
     </w:p>
     <w:sectPr>

</xml_diff>